<commit_message>
Act 9: Programando Regresión Lineal en Python
Act 9: Programando Regresión Lineal en Python
</commit_message>
<xml_diff>
--- a/Certficados/Act5_PATRICIORICARDI.docx
+++ b/Certficados/Act5_PATRICIORICARDI.docx
@@ -426,6 +426,7 @@
           <w:bCs/>
           <w:sz w:val="24"/>
           <w:szCs w:val="24"/>
+          <w:lang w:val="es-MX"/>
         </w:rPr>
       </w:pPr>
       <w:r>
@@ -435,6 +436,7 @@
           <w:bCs/>
           <w:sz w:val="24"/>
           <w:szCs w:val="24"/>
+          <w:lang w:val="es-MX"/>
         </w:rPr>
         <w:t>LUIS ÁNGEL GUTIÉRREZ RODRÍGUEZ</w:t>
       </w:r>
@@ -599,7 +601,6 @@
           <w:lang w:val="es-MX"/>
         </w:rPr>
       </w:pPr>
-      <w:proofErr w:type="spellStart"/>
       <w:r>
         <w:rPr>
           <w:rFonts w:ascii="Arial Black" w:hAnsi="Arial Black" w:cs="Arial"/>
@@ -608,21 +609,24 @@
           <w:sz w:val="36"/>
           <w:szCs w:val="36"/>
           <w:highlight w:val="cyan"/>
-        </w:rPr>
-        <w:t>Inteligencia</w:t>
-      </w:r>
-      <w:proofErr w:type="spellEnd"/>
-      <w:r>
+          <w:lang w:val="es-MX"/>
+        </w:rPr>
+        <w:t>Inteligencia Artificial</w:t>
+      </w:r>
+    </w:p>
+    <w:p>
+      <w:pPr>
+        <w:spacing w:line="360" w:lineRule="auto"/>
+        <w:jc w:val="center"/>
         <w:rPr>
           <w:rFonts w:ascii="Arial Black" w:hAnsi="Arial Black" w:cs="Arial"/>
           <w:b/>
           <w:bCs/>
           <w:sz w:val="36"/>
           <w:szCs w:val="36"/>
-          <w:highlight w:val="cyan"/>
-        </w:rPr>
-        <w:t xml:space="preserve"> Artificial</w:t>
-      </w:r>
+          <w:lang w:val="es-MX"/>
+        </w:rPr>
+      </w:pPr>
     </w:p>
     <w:p>
       <w:pPr>
@@ -643,11 +647,8 @@
         <w:spacing w:line="360" w:lineRule="auto"/>
         <w:jc w:val="center"/>
         <w:rPr>
-          <w:rFonts w:ascii="Arial Black" w:hAnsi="Arial Black" w:cs="Arial"/>
-          <w:b/>
-          <w:bCs/>
-          <w:sz w:val="36"/>
-          <w:szCs w:val="36"/>
+          <w:sz w:val="24"/>
+          <w:szCs w:val="24"/>
           <w:lang w:val="es-MX"/>
         </w:rPr>
       </w:pPr>
@@ -655,13 +656,38 @@
     <w:p>
       <w:pPr>
         <w:spacing w:line="360" w:lineRule="auto"/>
-        <w:jc w:val="center"/>
-        <w:rPr>
-          <w:sz w:val="24"/>
-          <w:szCs w:val="24"/>
-          <w:lang w:val="es-MX"/>
-        </w:rPr>
-      </w:pPr>
+        <w:rPr>
+          <w:sz w:val="24"/>
+          <w:szCs w:val="24"/>
+          <w:lang w:val="es-MX"/>
+        </w:rPr>
+      </w:pPr>
+      <w:r>
+        <w:rPr>
+          <w:sz w:val="24"/>
+          <w:szCs w:val="24"/>
+          <w:highlight w:val="yellow"/>
+          <w:lang w:val="es-MX"/>
+        </w:rPr>
+        <w:t>REPO</w:t>
+      </w:r>
+      <w:r>
+        <w:rPr>
+          <w:sz w:val="24"/>
+          <w:szCs w:val="24"/>
+          <w:highlight w:val="yellow"/>
+          <w:lang w:val="es-MX"/>
+        </w:rPr>
+        <w:t>SITORIO</w:t>
+      </w:r>
+      <w:r>
+        <w:rPr>
+          <w:sz w:val="24"/>
+          <w:szCs w:val="24"/>
+          <w:lang w:val="es-MX"/>
+        </w:rPr>
+        <w:t>:</w:t>
+      </w:r>
     </w:p>
     <w:p>
       <w:pPr>
@@ -672,49 +698,11 @@
           <w:lang w:val="es-MX"/>
         </w:rPr>
       </w:pPr>
-      <w:r>
-        <w:rPr>
-          <w:sz w:val="24"/>
-          <w:szCs w:val="24"/>
-          <w:highlight w:val="yellow"/>
-          <w:lang w:val="es-MX"/>
-        </w:rPr>
-        <w:t>REPO</w:t>
-      </w:r>
-      <w:r>
-        <w:rPr>
-          <w:sz w:val="24"/>
-          <w:szCs w:val="24"/>
-          <w:highlight w:val="yellow"/>
-          <w:lang w:val="es-MX"/>
-        </w:rPr>
-        <w:t>SITORIO</w:t>
-      </w:r>
-      <w:r>
-        <w:rPr>
-          <w:sz w:val="24"/>
-          <w:szCs w:val="24"/>
-          <w:lang w:val="es-MX"/>
-        </w:rPr>
-        <w:t>:</w:t>
-      </w:r>
     </w:p>
     <w:p>
       <w:pPr>
         <w:spacing w:line="360" w:lineRule="auto"/>
         <w:rPr>
-          <w:sz w:val="24"/>
-          <w:szCs w:val="24"/>
-          <w:lang w:val="es-MX"/>
-        </w:rPr>
-      </w:pPr>
-    </w:p>
-    <w:p>
-      <w:pPr>
-        <w:spacing w:line="360" w:lineRule="auto"/>
-        <w:rPr>
-          <w:sz w:val="36"/>
-          <w:szCs w:val="36"/>
           <w:lang w:val="es-MX"/>
         </w:rPr>
       </w:pPr>
@@ -722,11 +710,9 @@
         <w:r>
           <w:rPr>
             <w:rStyle w:val="Hipervnculo"/>
-            <w:sz w:val="36"/>
-            <w:szCs w:val="36"/>
             <w:lang w:val="es-MX"/>
           </w:rPr>
-          <w:t>https://github.com/PATRICIORICARDI/InteligenciaArtificial</w:t>
+          <w:t>https://github.com/PATRICIORICARDI/Portafolio-IA-2025</w:t>
         </w:r>
       </w:hyperlink>
     </w:p>
@@ -736,6 +722,7 @@
         <w:rPr>
           <w:sz w:val="36"/>
           <w:szCs w:val="36"/>
+          <w:u w:val="single"/>
           <w:lang w:val="es-MX"/>
         </w:rPr>
       </w:pPr>
@@ -1744,6 +1731,7 @@
   <w:style w:type="character" w:default="1" w:styleId="Fuentedeprrafopredeter">
     <w:name w:val="Default Paragraph Font"/>
     <w:uiPriority w:val="1"/>
+    <w:semiHidden/>
     <w:unhideWhenUsed/>
   </w:style>
   <w:style w:type="table" w:default="1" w:styleId="Tablanormal">

</xml_diff>